<commit_message>
Updated due to changes in Azure UI
</commit_message>
<xml_diff>
--- a/Getting Started.docx
+++ b/Getting Started.docx
@@ -16,8 +16,6 @@
         </w:rPr>
         <w:t>Microsoft Virtual Academy</w:t>
       </w:r>
-      <w:bookmarkStart w:id="0" w:name="_GoBack"/>
-      <w:bookmarkEnd w:id="0"/>
     </w:p>
     <w:p>
       <w:pPr>
@@ -143,6 +141,7 @@
         </w:rPr>
         <w:t xml:space="preserve">To complete the labs in this course, you will need to set up a lab environment that includes the </w:t>
       </w:r>
+      <w:proofErr w:type="spellStart"/>
       <w:r>
         <w:rPr>
           <w:rFonts w:ascii="Segoe UI" w:hAnsi="Segoe UI" w:cs="Segoe UI"/>
@@ -152,6 +151,7 @@
         </w:rPr>
         <w:t>AdventureWorksLT</w:t>
       </w:r>
+      <w:proofErr w:type="spellEnd"/>
       <w:r>
         <w:rPr>
           <w:rFonts w:ascii="Segoe UI" w:hAnsi="Segoe UI" w:cs="Segoe UI"/>
@@ -234,7 +234,15 @@
     </w:p>
     <w:p>
       <w:r>
-        <w:t>Each lab consists of a document that contains a number of progressively complex challenges, which you should be able to complete by using the information that was presented in the online presentation as well as the references to further information that are provided in the lab itself. Suggested solution scripts are provided for each lab.</w:t>
+        <w:t xml:space="preserve">Each lab consists of a document that contains a number of progressively complex challenges, which you </w:t>
+      </w:r>
+      <w:proofErr w:type="gramStart"/>
+      <w:r>
+        <w:t>should</w:t>
+      </w:r>
+      <w:proofErr w:type="gramEnd"/>
+      <w:r>
+        <w:t xml:space="preserve"> be able to complete by using the information that was presented in the online presentation as well as the references to further information that are provided in the lab itself. Suggested solution scripts are provided for each lab.</w:t>
       </w:r>
     </w:p>
     <w:p>
@@ -778,6 +786,11 @@
       </w:r>
     </w:p>
     <w:p>
+      <w:r>
+        <w:t>Now that you have an Azure subscription, you can create an Azure SQL Database instance to use in the labs.</w:t>
+      </w:r>
+    </w:p>
+    <w:p>
       <w:pPr>
         <w:pStyle w:val="ListParagraph"/>
         <w:numPr>
@@ -797,7 +810,25 @@
         </w:r>
       </w:hyperlink>
       <w:r>
-        <w:t>. If you are prompted to sign in, do so with the Microsoft account that is associated with your Azure subscription. At the time of writing, this portal is in preview – you’ll use it to create the database for the labs, and then in the labs themselves you’ll use an older portal that includes a querying tool for Azure SQL Database.</w:t>
+        <w:t xml:space="preserve">. If you are prompted to sign in, do so with the Microsoft account that is associated with your Azure subscription. At the time of writing, this portal is in preview – you’ll use it to create the database for the labs, and then you’ll use an older portal </w:t>
+      </w:r>
+      <w:r>
+        <w:rPr>
+          <w:lang w:val="en-GB"/>
+        </w:rPr>
+        <w:t>to</w:t>
+      </w:r>
+      <w:r>
+        <w:t xml:space="preserve"> </w:t>
+      </w:r>
+      <w:r>
+        <w:rPr>
+          <w:lang w:val="en-GB"/>
+        </w:rPr>
+        <w:t>enable access from your computer</w:t>
+      </w:r>
+      <w:r>
+        <w:t>.</w:t>
       </w:r>
     </w:p>
     <w:p>
@@ -827,7 +858,70 @@
         <w:t>New</w:t>
       </w:r>
       <w:r>
-        <w:t xml:space="preserve"> blade that appears, click </w:t>
+        <w:t xml:space="preserve"> blade that appears, </w:t>
+      </w:r>
+      <w:r>
+        <w:rPr>
+          <w:lang w:val="en-GB"/>
+        </w:rPr>
+        <w:t>click</w:t>
+      </w:r>
+      <w:r>
+        <w:t xml:space="preserve"> </w:t>
+      </w:r>
+      <w:r>
+        <w:rPr>
+          <w:b/>
+          <w:lang w:val="en-GB"/>
+        </w:rPr>
+        <w:t>Data</w:t>
+      </w:r>
+      <w:r>
+        <w:rPr>
+          <w:b/>
+        </w:rPr>
+        <w:t xml:space="preserve"> </w:t>
+      </w:r>
+      <w:r>
+        <w:rPr>
+          <w:b/>
+          <w:lang w:val="en-GB"/>
+        </w:rPr>
+        <w:t>and</w:t>
+      </w:r>
+      <w:r>
+        <w:rPr>
+          <w:b/>
+        </w:rPr>
+        <w:t xml:space="preserve"> </w:t>
+      </w:r>
+      <w:r>
+        <w:rPr>
+          <w:b/>
+          <w:lang w:val="en-GB"/>
+        </w:rPr>
+        <w:t>Storage</w:t>
+      </w:r>
+      <w:r>
+        <w:t xml:space="preserve">, </w:t>
+      </w:r>
+      <w:r>
+        <w:rPr>
+          <w:lang w:val="en-GB"/>
+        </w:rPr>
+        <w:t>and</w:t>
+      </w:r>
+      <w:r>
+        <w:t xml:space="preserve"> </w:t>
+      </w:r>
+      <w:r>
+        <w:rPr>
+          <w:lang w:val="en-GB"/>
+        </w:rPr>
+        <w:t>then</w:t>
+      </w:r>
+      <w:r>
+        <w:t xml:space="preserve"> click </w:t>
       </w:r>
       <w:r>
         <w:rPr>
@@ -841,19 +935,18 @@
     </w:p>
     <w:p>
       <w:pPr>
-        <w:ind w:left="720"/>
+        <w:ind w:left="360"/>
         <w:jc w:val="center"/>
       </w:pPr>
       <w:r>
         <w:rPr>
           <w:noProof/>
-          <w:lang w:val="en-GB" w:eastAsia="en-GB"/>
         </w:rPr>
         <w:lastRenderedPageBreak/>
         <w:drawing>
-          <wp:inline distT="0" distB="0" distL="0" distR="0" wp14:anchorId="480FA886" wp14:editId="44D84116">
-            <wp:extent cx="5973641" cy="5010150"/>
-            <wp:effectExtent l="0" t="0" r="8255" b="0"/>
+          <wp:inline distT="0" distB="0" distL="0" distR="0" wp14:anchorId="31F80912" wp14:editId="09753BB2">
+            <wp:extent cx="5943600" cy="3566160"/>
+            <wp:effectExtent l="0" t="0" r="0" b="0"/>
             <wp:docPr id="1" name="Picture 1"/>
             <wp:cNvGraphicFramePr>
               <a:graphicFrameLocks xmlns:a="http://schemas.openxmlformats.org/drawingml/2006/main" noChangeAspect="1"/>
@@ -866,13 +959,7 @@
                     <pic:cNvPicPr/>
                   </pic:nvPicPr>
                   <pic:blipFill>
-                    <a:blip r:embed="rId14">
-                      <a:extLst>
-                        <a:ext uri="{28A0092B-C50C-407E-A947-70E740481C1C}">
-                          <a14:useLocalDpi xmlns:a14="http://schemas.microsoft.com/office/drawing/2010/main" val="0"/>
-                        </a:ext>
-                      </a:extLst>
-                    </a:blip>
+                    <a:blip r:embed="rId14"/>
                     <a:stretch>
                       <a:fillRect/>
                     </a:stretch>
@@ -880,7 +967,7 @@
                   <pic:spPr>
                     <a:xfrm>
                       <a:off x="0" y="0"/>
-                      <a:ext cx="5973641" cy="5010150"/>
+                      <a:ext cx="5943600" cy="3566160"/>
                     </a:xfrm>
                     <a:prstGeom prst="rect">
                       <a:avLst/>
@@ -892,6 +979,8 @@
           </wp:inline>
         </w:drawing>
       </w:r>
+      <w:bookmarkStart w:id="0" w:name="_GoBack"/>
+      <w:bookmarkEnd w:id="0"/>
     </w:p>
     <w:p>
       <w:pPr>
@@ -916,12 +1005,14 @@
       <w:r>
         <w:t xml:space="preserve">Enter the name </w:t>
       </w:r>
+      <w:proofErr w:type="spellStart"/>
       <w:r>
         <w:rPr>
           <w:b/>
         </w:rPr>
         <w:t>AdventureWorksLT</w:t>
       </w:r>
+      <w:proofErr w:type="spellEnd"/>
     </w:p>
     <w:p>
       <w:pPr>
@@ -943,11 +1034,19 @@
       <w:r>
         <w:t xml:space="preserve">. Then click </w:t>
       </w:r>
-      <w:r>
-        <w:rPr>
-          <w:b/>
-        </w:rPr>
-        <w:t>Create a new server</w:t>
+      <w:proofErr w:type="gramStart"/>
+      <w:r>
+        <w:rPr>
+          <w:b/>
+        </w:rPr>
+        <w:t>Create</w:t>
+      </w:r>
+      <w:proofErr w:type="gramEnd"/>
+      <w:r>
+        <w:rPr>
+          <w:b/>
+        </w:rPr>
+        <w:t xml:space="preserve"> a new server</w:t>
       </w:r>
       <w:r>
         <w:t xml:space="preserve"> and enter the following details and click </w:t>
@@ -1034,7 +1133,6 @@
         </w:numPr>
       </w:pPr>
       <w:r>
-        <w:lastRenderedPageBreak/>
         <w:t xml:space="preserve">Leave the option to allow Azure services to access the server selected (this opens an internal firewall port in the Azure datacenter to allow other Azure services to use the database). </w:t>
       </w:r>
     </w:p>
@@ -1088,12 +1186,14 @@
       <w:r>
         <w:t xml:space="preserve"> section, ensure that </w:t>
       </w:r>
+      <w:proofErr w:type="spellStart"/>
       <w:r>
         <w:rPr>
           <w:b/>
         </w:rPr>
         <w:t>AdventureWorksLT</w:t>
       </w:r>
+      <w:proofErr w:type="spellEnd"/>
       <w:r>
         <w:t xml:space="preserve"> is selected.</w:t>
       </w:r>
@@ -1130,8 +1230,8 @@
       <w:r>
         <w:rPr>
           <w:noProof/>
-          <w:lang w:val="en-GB" w:eastAsia="en-GB"/>
-        </w:rPr>
+        </w:rPr>
+        <w:lastRenderedPageBreak/>
         <w:drawing>
           <wp:inline distT="0" distB="0" distL="0" distR="0" wp14:anchorId="6C000C38" wp14:editId="60B7842B">
             <wp:extent cx="5943600" cy="4984750"/>
@@ -1178,23 +1278,35 @@
         </w:numPr>
       </w:pPr>
       <w:r>
-        <w:t xml:space="preserve">After a short time, your SQL Database will be created and displayed on the Startboard, and the blade for your </w:t>
-      </w:r>
+        <w:t xml:space="preserve">After a short time, your SQL Database will be created and displayed on the </w:t>
+      </w:r>
+      <w:proofErr w:type="spellStart"/>
+      <w:r>
+        <w:t>Startboard</w:t>
+      </w:r>
+      <w:proofErr w:type="spellEnd"/>
+      <w:r>
+        <w:t xml:space="preserve">, and the blade for your </w:t>
+      </w:r>
+      <w:proofErr w:type="spellStart"/>
       <w:r>
         <w:rPr>
           <w:b/>
         </w:rPr>
         <w:t>AdventureWorksLT</w:t>
       </w:r>
+      <w:proofErr w:type="spellEnd"/>
       <w:r>
         <w:t xml:space="preserve"> database should be opened (if not, click the </w:t>
       </w:r>
+      <w:proofErr w:type="spellStart"/>
       <w:r>
         <w:rPr>
           <w:b/>
         </w:rPr>
         <w:t>AdventureWorksLT</w:t>
       </w:r>
+      <w:proofErr w:type="spellEnd"/>
       <w:r>
         <w:t xml:space="preserve"> </w:t>
       </w:r>
@@ -1205,7 +1317,15 @@
         <w:t>SQL Database</w:t>
       </w:r>
       <w:r>
-        <w:t xml:space="preserve"> icon on the Startboard).</w:t>
+        <w:t xml:space="preserve"> icon on the </w:t>
+      </w:r>
+      <w:proofErr w:type="spellStart"/>
+      <w:r>
+        <w:t>Startboard</w:t>
+      </w:r>
+      <w:proofErr w:type="spellEnd"/>
+      <w:r>
+        <w:t>).</w:t>
       </w:r>
     </w:p>
     <w:p>
@@ -1283,7 +1403,15 @@
         <w:t>Home</w:t>
       </w:r>
       <w:r>
-        <w:t xml:space="preserve">. Then on the Startboard, click Azure </w:t>
+        <w:t xml:space="preserve">. Then on the </w:t>
+      </w:r>
+      <w:proofErr w:type="spellStart"/>
+      <w:r>
+        <w:t>Startboard</w:t>
+      </w:r>
+      <w:proofErr w:type="spellEnd"/>
+      <w:r>
+        <w:t xml:space="preserve">, click Azure </w:t>
       </w:r>
       <w:r>
         <w:rPr>
@@ -1294,12 +1422,14 @@
       <w:r>
         <w:t xml:space="preserve">. This opens the classic Azure management portal, in which your </w:t>
       </w:r>
+      <w:proofErr w:type="spellStart"/>
       <w:r>
         <w:rPr>
           <w:b/>
         </w:rPr>
         <w:t>AdventureWorksLT</w:t>
       </w:r>
+      <w:proofErr w:type="spellEnd"/>
       <w:r>
         <w:t xml:space="preserve"> database should be listed in the </w:t>
       </w:r>
@@ -1339,12 +1469,14 @@
       <w:r>
         <w:t xml:space="preserve"> page, where your </w:t>
       </w:r>
+      <w:proofErr w:type="spellStart"/>
       <w:r>
         <w:rPr>
           <w:b/>
         </w:rPr>
         <w:t>AdventureWorksLT</w:t>
       </w:r>
+      <w:proofErr w:type="spellEnd"/>
       <w:r>
         <w:t xml:space="preserve"> database is also listed, and then click the </w:t>
       </w:r>
@@ -1368,7 +1500,6 @@
       <w:r>
         <w:rPr>
           <w:noProof/>
-          <w:lang w:val="en-GB" w:eastAsia="en-GB"/>
         </w:rPr>
         <w:lastRenderedPageBreak/>
         <w:drawing>
@@ -1484,7 +1615,6 @@
       <w:r>
         <w:rPr>
           <w:noProof/>
-          <w:lang w:val="en-GB" w:eastAsia="en-GB"/>
         </w:rPr>
         <w:lastRenderedPageBreak/>
         <w:drawing>
@@ -1627,6 +1757,7 @@
         </w:rPr>
         <w:t>&lt;</w:t>
       </w:r>
+      <w:proofErr w:type="spellStart"/>
       <w:r>
         <w:rPr>
           <w:b/>
@@ -1634,6 +1765,7 @@
         </w:rPr>
         <w:t>your_server_name</w:t>
       </w:r>
+      <w:proofErr w:type="spellEnd"/>
       <w:r>
         <w:rPr>
           <w:b/>
@@ -1655,6 +1787,7 @@
         </w:rPr>
         <w:t>&lt;</w:t>
       </w:r>
+      <w:proofErr w:type="spellStart"/>
       <w:r>
         <w:rPr>
           <w:b/>
@@ -1662,12 +1795,14 @@
         </w:rPr>
         <w:t>your_user_name</w:t>
       </w:r>
+      <w:proofErr w:type="spellEnd"/>
       <w:r>
         <w:rPr>
           <w:b/>
         </w:rPr>
         <w:t>&gt;@&lt;</w:t>
       </w:r>
+      <w:proofErr w:type="spellStart"/>
       <w:r>
         <w:rPr>
           <w:b/>
@@ -1675,6 +1810,7 @@
         </w:rPr>
         <w:t>your_server_name</w:t>
       </w:r>
+      <w:proofErr w:type="spellEnd"/>
       <w:r>
         <w:rPr>
           <w:b/>
@@ -1692,7 +1828,6 @@
       <w:r>
         <w:rPr>
           <w:noProof/>
-          <w:lang w:val="en-GB" w:eastAsia="en-GB"/>
         </w:rPr>
         <w:lastRenderedPageBreak/>
         <w:drawing>
@@ -1751,12 +1886,14 @@
       <w:r>
         <w:t xml:space="preserve">save and open Transact-SQL scripts. Be sure to select the </w:t>
       </w:r>
+      <w:proofErr w:type="spellStart"/>
       <w:r>
         <w:rPr>
           <w:b/>
         </w:rPr>
         <w:t>AdventureWorksLT</w:t>
       </w:r>
+      <w:proofErr w:type="spellEnd"/>
       <w:r>
         <w:t xml:space="preserve"> database when running your queries as shown here:</w:t>
       </w:r>
@@ -1765,7 +1902,6 @@
       <w:r>
         <w:rPr>
           <w:noProof/>
-          <w:lang w:val="en-GB" w:eastAsia="en-GB"/>
         </w:rPr>
         <w:drawing>
           <wp:inline distT="0" distB="0" distL="0" distR="0" wp14:anchorId="2FE3E642" wp14:editId="5CDD4478">
@@ -1883,7 +2019,21 @@
         <w:rPr>
           <w:b/>
         </w:rPr>
-        <w:t>Microsoft SQL Server (SqlClient)</w:t>
+        <w:t>Microsoft SQL Server (</w:t>
+      </w:r>
+      <w:proofErr w:type="spellStart"/>
+      <w:r>
+        <w:rPr>
+          <w:b/>
+        </w:rPr>
+        <w:t>SqlClient</w:t>
+      </w:r>
+      <w:proofErr w:type="spellEnd"/>
+      <w:r>
+        <w:rPr>
+          <w:b/>
+        </w:rPr>
+        <w:t>)</w:t>
       </w:r>
       <w:r>
         <w:t xml:space="preserve"> data source as shown here.</w:t>
@@ -1896,7 +2046,6 @@
       <w:r>
         <w:rPr>
           <w:noProof/>
-          <w:lang w:val="en-GB" w:eastAsia="en-GB"/>
         </w:rPr>
         <w:drawing>
           <wp:inline distT="0" distB="0" distL="0" distR="0" wp14:anchorId="5D326E5C" wp14:editId="6A9926FC">
@@ -1945,7 +2094,6 @@
       <w:r>
         <w:rPr>
           <w:noProof/>
-          <w:lang w:val="en-GB" w:eastAsia="en-GB"/>
         </w:rPr>
         <w:drawing>
           <wp:inline distT="0" distB="0" distL="0" distR="0" wp14:anchorId="0DFE877E" wp14:editId="5A86A6CD">
@@ -2046,28 +2194,64 @@
         <w:t xml:space="preserve"> (</w:t>
       </w:r>
       <w:r>
-        <w:t xml:space="preserve">Microsoft Press, 2015), by Itzik Ben-Gan, </w:t>
+        <w:t xml:space="preserve">Microsoft Press, 2015), by </w:t>
+      </w:r>
+      <w:proofErr w:type="spellStart"/>
+      <w:r>
+        <w:t>Itzik</w:t>
+      </w:r>
+      <w:proofErr w:type="spellEnd"/>
+      <w:r>
+        <w:t xml:space="preserve"> Ben-</w:t>
+      </w:r>
+      <w:proofErr w:type="spellStart"/>
+      <w:r>
+        <w:t>Gan</w:t>
+      </w:r>
+      <w:proofErr w:type="spellEnd"/>
+      <w:r>
+        <w:t xml:space="preserve">, </w:t>
       </w:r>
       <w:hyperlink r:id="rId27" w:history="1">
         <w:r>
-          <w:t>Adam Machanic</w:t>
+          <w:t xml:space="preserve">Adam </w:t>
         </w:r>
+        <w:proofErr w:type="spellStart"/>
+        <w:r>
+          <w:t>Machanic</w:t>
+        </w:r>
+        <w:proofErr w:type="spellEnd"/>
       </w:hyperlink>
       <w:r>
         <w:t xml:space="preserve">, </w:t>
       </w:r>
       <w:hyperlink r:id="rId28" w:history="1">
+        <w:proofErr w:type="spellStart"/>
         <w:r>
-          <w:t>Dejan Sarka</w:t>
+          <w:t>Dejan</w:t>
         </w:r>
+        <w:proofErr w:type="spellEnd"/>
+        <w:r>
+          <w:t xml:space="preserve"> </w:t>
+        </w:r>
+        <w:proofErr w:type="spellStart"/>
+        <w:r>
+          <w:t>Sarka</w:t>
+        </w:r>
+        <w:proofErr w:type="spellEnd"/>
       </w:hyperlink>
       <w:r>
         <w:t xml:space="preserve">, and </w:t>
       </w:r>
       <w:hyperlink r:id="rId29" w:history="1">
         <w:r>
-          <w:t>Kevin Farlee</w:t>
+          <w:t xml:space="preserve">Kevin </w:t>
         </w:r>
+        <w:proofErr w:type="spellStart"/>
+        <w:r>
+          <w:t>Farlee</w:t>
+        </w:r>
+        <w:proofErr w:type="spellEnd"/>
       </w:hyperlink>
       <w:r>
         <w:t xml:space="preserve">. </w:t>
@@ -2130,10 +2314,18 @@
         <w:t>. Born to Learn is an online community for people learning about Microsoft technologies. By participating i</w:t>
       </w:r>
       <w:r>
-        <w:t>n the SQL Server forum at Born T</w:t>
-      </w:r>
-      <w:r>
-        <w:t>o Learn, you can engage with other students all over the world who are studying SQL Server and related technologies.</w:t>
+        <w:t xml:space="preserve">n the SQL Server forum at Born </w:t>
+      </w:r>
+      <w:proofErr w:type="gramStart"/>
+      <w:r>
+        <w:t>T</w:t>
+      </w:r>
+      <w:r>
+        <w:t>o</w:t>
+      </w:r>
+      <w:proofErr w:type="gramEnd"/>
+      <w:r>
+        <w:t xml:space="preserve"> Learn, you can engage with other students all over the world who are studying SQL Server and related technologies.</w:t>
       </w:r>
     </w:p>
     <w:p>
@@ -4234,15 +4426,6 @@
 </file>
 
 <file path=customXml/item1.xml><?xml version="1.0" encoding="utf-8"?>
-<?mso-contentType ?>
-<FormTemplates xmlns="http://schemas.microsoft.com/sharepoint/v3/contenttype/forms">
-  <Display>DocumentLibraryForm</Display>
-  <Edit>DocumentLibraryForm</Edit>
-  <New>DocumentLibraryForm</New>
-</FormTemplates>
-</file>
-
-<file path=customXml/item2.xml><?xml version="1.0" encoding="utf-8"?>
 <ct:contentTypeSchema xmlns:ct="http://schemas.microsoft.com/office/2006/metadata/contentType" xmlns:ma="http://schemas.microsoft.com/office/2006/metadata/properties/metaAttributes" ct:_="" ma:_="" ma:contentTypeName="Document" ma:contentTypeID="0x010100391E57C78B9F604FB8BAD296D1460E2A" ma:contentTypeVersion="1" ma:contentTypeDescription="Create a new document." ma:contentTypeScope="" ma:versionID="fb382fe2362acd2155f454904f478e4d">
   <xsd:schema xmlns:xsd="http://www.w3.org/2001/XMLSchema" xmlns:xs="http://www.w3.org/2001/XMLSchema" xmlns:p="http://schemas.microsoft.com/office/2006/metadata/properties" xmlns:ns3="636b0322-90fb-440c-9cbc-22749e7231e9" targetNamespace="http://schemas.microsoft.com/office/2006/metadata/properties" ma:root="true" ma:fieldsID="b9887c63ce4710c1aeb75a5f03aecb69" ns3:_="">
     <xsd:import namespace="636b0322-90fb-440c-9cbc-22749e7231e9"/>
@@ -4382,6 +4565,15 @@
 </ct:contentTypeSchema>
 </file>
 
+<file path=customXml/item2.xml><?xml version="1.0" encoding="utf-8"?>
+<?mso-contentType ?>
+<FormTemplates xmlns="http://schemas.microsoft.com/sharepoint/v3/contenttype/forms">
+  <Display>DocumentLibraryForm</Display>
+  <Edit>DocumentLibraryForm</Edit>
+  <New>DocumentLibraryForm</New>
+</FormTemplates>
+</file>
+
 <file path=customXml/item3.xml><?xml version="1.0" encoding="utf-8"?>
 <p:properties xmlns:p="http://schemas.microsoft.com/office/2006/metadata/properties" xmlns:xsi="http://www.w3.org/2001/XMLSchema-instance" xmlns:pc="http://schemas.microsoft.com/office/infopath/2007/PartnerControls">
   <documentManagement>
@@ -4401,14 +4593,6 @@
 </file>
 
 <file path=customXml/itemProps1.xml><?xml version="1.0" encoding="utf-8"?>
-<ds:datastoreItem xmlns:ds="http://schemas.openxmlformats.org/officeDocument/2006/customXml" ds:itemID="{C4CFD253-4EFA-404C-8C1C-65E19D3D22E9}">
-  <ds:schemaRefs>
-    <ds:schemaRef ds:uri="http://schemas.microsoft.com/sharepoint/v3/contenttype/forms"/>
-  </ds:schemaRefs>
-</ds:datastoreItem>
-</file>
-
-<file path=customXml/itemProps2.xml><?xml version="1.0" encoding="utf-8"?>
 <ds:datastoreItem xmlns:ds="http://schemas.openxmlformats.org/officeDocument/2006/customXml" ds:itemID="{628304F4-7E48-4A03-A994-327B516D3993}">
   <ds:schemaRefs>
     <ds:schemaRef ds:uri="http://schemas.microsoft.com/office/2006/metadata/contentType"/>
@@ -4426,24 +4610,26 @@
 </ds:datastoreItem>
 </file>
 
+<file path=customXml/itemProps2.xml><?xml version="1.0" encoding="utf-8"?>
+<ds:datastoreItem xmlns:ds="http://schemas.openxmlformats.org/officeDocument/2006/customXml" ds:itemID="{C4CFD253-4EFA-404C-8C1C-65E19D3D22E9}">
+  <ds:schemaRefs>
+    <ds:schemaRef ds:uri="http://schemas.microsoft.com/sharepoint/v3/contenttype/forms"/>
+  </ds:schemaRefs>
+</ds:datastoreItem>
+</file>
+
 <file path=customXml/itemProps3.xml><?xml version="1.0" encoding="utf-8"?>
 <ds:datastoreItem xmlns:ds="http://schemas.openxmlformats.org/officeDocument/2006/customXml" ds:itemID="{531F6DDD-182A-4D16-9226-8550A4C0EFF3}">
   <ds:schemaRefs>
-    <ds:schemaRef ds:uri="http://purl.org/dc/elements/1.1/"/>
     <ds:schemaRef ds:uri="http://schemas.microsoft.com/office/2006/metadata/properties"/>
-    <ds:schemaRef ds:uri="http://schemas.microsoft.com/office/2006/documentManagement/types"/>
+    <ds:schemaRef ds:uri="http://schemas.microsoft.com/office/infopath/2007/PartnerControls"/>
     <ds:schemaRef ds:uri="636b0322-90fb-440c-9cbc-22749e7231e9"/>
-    <ds:schemaRef ds:uri="http://purl.org/dc/terms/"/>
-    <ds:schemaRef ds:uri="http://schemas.openxmlformats.org/package/2006/metadata/core-properties"/>
-    <ds:schemaRef ds:uri="http://purl.org/dc/dcmitype/"/>
-    <ds:schemaRef ds:uri="http://schemas.microsoft.com/office/infopath/2007/PartnerControls"/>
-    <ds:schemaRef ds:uri="http://www.w3.org/XML/1998/namespace"/>
   </ds:schemaRefs>
 </ds:datastoreItem>
 </file>
 
 <file path=customXml/itemProps4.xml><?xml version="1.0" encoding="utf-8"?>
-<ds:datastoreItem xmlns:ds="http://schemas.openxmlformats.org/officeDocument/2006/customXml" ds:itemID="{5F6947AE-AC76-4F83-A421-88E9391E0759}">
+<ds:datastoreItem xmlns:ds="http://schemas.openxmlformats.org/officeDocument/2006/customXml" ds:itemID="{1AC17EAF-7011-402E-8FCB-F26039F16702}">
   <ds:schemaRefs>
     <ds:schemaRef ds:uri="http://schemas.openxmlformats.org/officeDocument/2006/bibliography"/>
   </ds:schemaRefs>

</xml_diff>